<commit_message>
load project from db is ok
</commit_message>
<xml_diff>
--- a/Doc/commit/软件设计说明.docx
+++ b/Doc/commit/软件设计说明.docx
@@ -10614,7 +10614,39 @@
           <w:sz w:val="24"/>
           <w:szCs w:val="24"/>
         </w:rPr>
-        <w:t>signed属性标识整数是否有符号。</w:t>
+        <w:t>signed属性标识整数是否有符号</w:t>
+      </w:r>
+      <w:r>
+        <w:rPr>
+          <w:rFonts w:ascii="仿宋" w:eastAsia="仿宋" w:hAnsi="仿宋" w:hint="eastAsia"/>
+          <w:sz w:val="24"/>
+          <w:szCs w:val="24"/>
+        </w:rPr>
+        <w:t>,默认</w:t>
+      </w:r>
+      <w:r>
+        <w:rPr>
+          <w:rFonts w:ascii="仿宋" w:eastAsia="仿宋" w:hAnsi="仿宋"/>
+          <w:sz w:val="24"/>
+          <w:szCs w:val="24"/>
+        </w:rPr>
+        <w:tab/>
+      </w:r>
+      <w:r>
+        <w:rPr>
+          <w:rFonts w:ascii="仿宋" w:eastAsia="仿宋" w:hAnsi="仿宋" w:hint="eastAsia"/>
+          <w:sz w:val="24"/>
+          <w:szCs w:val="24"/>
+        </w:rPr>
+        <w:t>值为false</w:t>
+      </w:r>
+      <w:r>
+        <w:rPr>
+          <w:rFonts w:ascii="仿宋" w:eastAsia="仿宋" w:hAnsi="仿宋" w:hint="eastAsia"/>
+          <w:sz w:val="24"/>
+          <w:szCs w:val="24"/>
+        </w:rPr>
+        <w:t>。</w:t>
       </w:r>
     </w:p>
     <w:p>
@@ -10633,7 +10665,23 @@
           <w:sz w:val="24"/>
           <w:szCs w:val="24"/>
         </w:rPr>
-        <w:t>bitcount属性标识字段按位计算的长度。</w:t>
+        <w:t>bitcount属性标识字段按位计算的长度</w:t>
+      </w:r>
+      <w:r>
+        <w:rPr>
+          <w:rFonts w:ascii="仿宋" w:eastAsia="仿宋" w:hAnsi="仿宋" w:hint="eastAsia"/>
+          <w:sz w:val="24"/>
+          <w:szCs w:val="24"/>
+        </w:rPr>
+        <w:t>，默认值为32</w:t>
+      </w:r>
+      <w:r>
+        <w:rPr>
+          <w:rFonts w:ascii="仿宋" w:eastAsia="仿宋" w:hAnsi="仿宋" w:hint="eastAsia"/>
+          <w:sz w:val="24"/>
+          <w:szCs w:val="24"/>
+        </w:rPr>
+        <w:t>。</w:t>
       </w:r>
     </w:p>
     <w:p>
@@ -10661,7 +10709,23 @@
           <w:sz w:val="24"/>
           <w:szCs w:val="24"/>
         </w:rPr>
-        <w:t>属性用来设置字段的值。</w:t>
+        <w:t>属性用来设置字段的值</w:t>
+      </w:r>
+      <w:r>
+        <w:rPr>
+          <w:rFonts w:ascii="仿宋" w:eastAsia="仿宋" w:hAnsi="仿宋" w:hint="eastAsia"/>
+          <w:sz w:val="24"/>
+          <w:szCs w:val="24"/>
+        </w:rPr>
+        <w:t>，默认值为0</w:t>
+      </w:r>
+      <w:r>
+        <w:rPr>
+          <w:rFonts w:ascii="仿宋" w:eastAsia="仿宋" w:hAnsi="仿宋" w:hint="eastAsia"/>
+          <w:sz w:val="24"/>
+          <w:szCs w:val="24"/>
+        </w:rPr>
+        <w:t>。</w:t>
       </w:r>
     </w:p>
     <w:p>
@@ -10696,7 +10760,83 @@
           <w:sz w:val="24"/>
           <w:szCs w:val="24"/>
         </w:rPr>
-        <w:t>属性标识字节排列顺序，字节排列顺序分为大端序（先高字节后低字节）与小端序（先低字节后高字节）两种。</w:t>
+        <w:t>属性标识字节排列顺序，字节排列顺序分为</w:t>
+      </w:r>
+      <w:r>
+        <w:rPr>
+          <w:rFonts w:ascii="仿宋" w:eastAsia="仿宋" w:hAnsi="仿宋" w:hint="eastAsia"/>
+          <w:sz w:val="24"/>
+          <w:szCs w:val="24"/>
+        </w:rPr>
+        <w:t>big</w:t>
+      </w:r>
+      <w:r>
+        <w:rPr>
+          <w:rFonts w:ascii="仿宋" w:eastAsia="仿宋" w:hAnsi="仿宋" w:hint="eastAsia"/>
+          <w:sz w:val="24"/>
+          <w:szCs w:val="24"/>
+        </w:rPr>
+        <w:t>大端序（先高字节后低字节）与</w:t>
+      </w:r>
+      <w:r>
+        <w:rPr>
+          <w:rFonts w:ascii="仿宋" w:eastAsia="仿宋" w:hAnsi="仿宋" w:hint="eastAsia"/>
+          <w:sz w:val="24"/>
+          <w:szCs w:val="24"/>
+        </w:rPr>
+        <w:t>small</w:t>
+      </w:r>
+      <w:proofErr w:type="gramStart"/>
+      <w:r>
+        <w:rPr>
+          <w:rFonts w:ascii="仿宋" w:eastAsia="仿宋" w:hAnsi="仿宋" w:hint="eastAsia"/>
+          <w:sz w:val="24"/>
+          <w:szCs w:val="24"/>
+        </w:rPr>
+        <w:t>小端序</w:t>
+      </w:r>
+      <w:proofErr w:type="gramEnd"/>
+      <w:r>
+        <w:rPr>
+          <w:rFonts w:ascii="仿宋" w:eastAsia="仿宋" w:hAnsi="仿宋" w:hint="eastAsia"/>
+          <w:sz w:val="24"/>
+          <w:szCs w:val="24"/>
+        </w:rPr>
+        <w:t>（</w:t>
+      </w:r>
+      <w:proofErr w:type="gramStart"/>
+      <w:r>
+        <w:rPr>
+          <w:rFonts w:ascii="仿宋" w:eastAsia="仿宋" w:hAnsi="仿宋" w:hint="eastAsia"/>
+          <w:sz w:val="24"/>
+          <w:szCs w:val="24"/>
+        </w:rPr>
+        <w:t>先低字节</w:t>
+      </w:r>
+      <w:proofErr w:type="gramEnd"/>
+      <w:r>
+        <w:rPr>
+          <w:rFonts w:ascii="仿宋" w:eastAsia="仿宋" w:hAnsi="仿宋" w:hint="eastAsia"/>
+          <w:sz w:val="24"/>
+          <w:szCs w:val="24"/>
+        </w:rPr>
+        <w:t>后高字节）两种</w:t>
+      </w:r>
+      <w:r>
+        <w:rPr>
+          <w:rFonts w:ascii="仿宋" w:eastAsia="仿宋" w:hAnsi="仿宋" w:hint="eastAsia"/>
+          <w:sz w:val="24"/>
+          <w:szCs w:val="24"/>
+        </w:rPr>
+        <w:t>，默认值为small</w:t>
+      </w:r>
+      <w:r>
+        <w:rPr>
+          <w:rFonts w:ascii="仿宋" w:eastAsia="仿宋" w:hAnsi="仿宋" w:hint="eastAsia"/>
+          <w:sz w:val="24"/>
+          <w:szCs w:val="24"/>
+        </w:rPr>
+        <w:t>。</w:t>
       </w:r>
     </w:p>
     <w:p>
@@ -10763,7 +10903,23 @@
           <w:sz w:val="24"/>
           <w:szCs w:val="24"/>
         </w:rPr>
-        <w:t>）三种。</w:t>
+        <w:t>）三种</w:t>
+      </w:r>
+      <w:r>
+        <w:rPr>
+          <w:rFonts w:ascii="仿宋" w:eastAsia="仿宋" w:hAnsi="仿宋" w:hint="eastAsia"/>
+          <w:sz w:val="24"/>
+          <w:szCs w:val="24"/>
+        </w:rPr>
+        <w:t>， 默认值为primitive</w:t>
+      </w:r>
+      <w:r>
+        <w:rPr>
+          <w:rFonts w:ascii="仿宋" w:eastAsia="仿宋" w:hAnsi="仿宋" w:hint="eastAsia"/>
+          <w:sz w:val="24"/>
+          <w:szCs w:val="24"/>
+        </w:rPr>
+        <w:t>。</w:t>
       </w:r>
     </w:p>
     <w:p>
@@ -10791,7 +10947,23 @@
           <w:sz w:val="24"/>
           <w:szCs w:val="24"/>
         </w:rPr>
-        <w:t>属性标识当前字段重复出现的次数。</w:t>
+        <w:t>属性标识当前字段重复出现的次数</w:t>
+      </w:r>
+      <w:r>
+        <w:rPr>
+          <w:rFonts w:ascii="仿宋" w:eastAsia="仿宋" w:hAnsi="仿宋" w:hint="eastAsia"/>
+          <w:sz w:val="24"/>
+          <w:szCs w:val="24"/>
+        </w:rPr>
+        <w:t>， 默认值为1</w:t>
+      </w:r>
+      <w:r>
+        <w:rPr>
+          <w:rFonts w:ascii="仿宋" w:eastAsia="仿宋" w:hAnsi="仿宋" w:hint="eastAsia"/>
+          <w:sz w:val="24"/>
+          <w:szCs w:val="24"/>
+        </w:rPr>
+        <w:t>。</w:t>
       </w:r>
     </w:p>
     <w:p>
@@ -10968,7 +11140,31 @@
           <w:sz w:val="24"/>
           <w:szCs w:val="24"/>
         </w:rPr>
-        <w:t>配置为false时表示单精度浮点数（float）。</w:t>
+        <w:t>配置为false时表示单精度浮点数（float）</w:t>
+      </w:r>
+      <w:r>
+        <w:rPr>
+          <w:rFonts w:ascii="仿宋" w:eastAsia="仿宋" w:hAnsi="仿宋" w:hint="eastAsia"/>
+          <w:sz w:val="24"/>
+          <w:szCs w:val="24"/>
+        </w:rPr>
+        <w:t>，</w:t>
+      </w:r>
+      <w:r>
+        <w:rPr>
+          <w:rFonts w:ascii="仿宋" w:eastAsia="仿宋" w:hAnsi="仿宋" w:hint="eastAsia"/>
+          <w:sz w:val="24"/>
+          <w:szCs w:val="24"/>
+        </w:rPr>
+        <w:t>默认值为false</w:t>
+      </w:r>
+      <w:r>
+        <w:rPr>
+          <w:rFonts w:ascii="仿宋" w:eastAsia="仿宋" w:hAnsi="仿宋" w:hint="eastAsia"/>
+          <w:sz w:val="24"/>
+          <w:szCs w:val="24"/>
+        </w:rPr>
+        <w:t>。</w:t>
       </w:r>
     </w:p>
     <w:p>
@@ -10987,7 +11183,59 @@
           <w:sz w:val="24"/>
           <w:szCs w:val="24"/>
         </w:rPr>
-        <w:t>byteorder属性标识字节排列顺序，字节排列顺序分为大端序（先高字节后低字节）与小端序（先低字节后高字节）两种。</w:t>
+        <w:t>byteorder属性标识字节排列顺序，字节排列顺序分为大端序（先高字节后低字节）</w:t>
+      </w:r>
+      <w:proofErr w:type="gramStart"/>
+      <w:r>
+        <w:rPr>
+          <w:rFonts w:ascii="仿宋" w:eastAsia="仿宋" w:hAnsi="仿宋" w:hint="eastAsia"/>
+          <w:sz w:val="24"/>
+          <w:szCs w:val="24"/>
+        </w:rPr>
+        <w:t>与小端序</w:t>
+      </w:r>
+      <w:proofErr w:type="gramEnd"/>
+      <w:r>
+        <w:rPr>
+          <w:rFonts w:ascii="仿宋" w:eastAsia="仿宋" w:hAnsi="仿宋" w:hint="eastAsia"/>
+          <w:sz w:val="24"/>
+          <w:szCs w:val="24"/>
+        </w:rPr>
+        <w:t>（</w:t>
+      </w:r>
+      <w:proofErr w:type="gramStart"/>
+      <w:r>
+        <w:rPr>
+          <w:rFonts w:ascii="仿宋" w:eastAsia="仿宋" w:hAnsi="仿宋" w:hint="eastAsia"/>
+          <w:sz w:val="24"/>
+          <w:szCs w:val="24"/>
+        </w:rPr>
+        <w:t>先低字</w:t>
+      </w:r>
+      <w:proofErr w:type="gramEnd"/>
+      <w:r>
+        <w:rPr>
+          <w:rFonts w:ascii="仿宋" w:eastAsia="仿宋" w:hAnsi="仿宋" w:hint="eastAsia"/>
+          <w:sz w:val="24"/>
+          <w:szCs w:val="24"/>
+        </w:rPr>
+        <w:t>节后高字节）两种</w:t>
+      </w:r>
+      <w:r>
+        <w:rPr>
+          <w:rFonts w:ascii="仿宋" w:eastAsia="仿宋" w:hAnsi="仿宋" w:hint="eastAsia"/>
+          <w:sz w:val="24"/>
+          <w:szCs w:val="24"/>
+        </w:rPr>
+        <w:t>，默认值为small</w:t>
+      </w:r>
+      <w:r>
+        <w:rPr>
+          <w:rFonts w:ascii="仿宋" w:eastAsia="仿宋" w:hAnsi="仿宋" w:hint="eastAsia"/>
+          <w:sz w:val="24"/>
+          <w:szCs w:val="24"/>
+        </w:rPr>
+        <w:t>。</w:t>
       </w:r>
     </w:p>
     <w:p>
@@ -11015,7 +11263,23 @@
           <w:sz w:val="24"/>
           <w:szCs w:val="24"/>
         </w:rPr>
-        <w:t>属性用来设置字段的值。</w:t>
+        <w:t>属性用来设置字段的值</w:t>
+      </w:r>
+      <w:r>
+        <w:rPr>
+          <w:rFonts w:ascii="仿宋" w:eastAsia="仿宋" w:hAnsi="仿宋" w:hint="eastAsia"/>
+          <w:sz w:val="24"/>
+          <w:szCs w:val="24"/>
+        </w:rPr>
+        <w:t>，默认值为0</w:t>
+      </w:r>
+      <w:r>
+        <w:rPr>
+          <w:rFonts w:ascii="仿宋" w:eastAsia="仿宋" w:hAnsi="仿宋" w:hint="eastAsia"/>
+          <w:sz w:val="24"/>
+          <w:szCs w:val="24"/>
+        </w:rPr>
+        <w:t>。</w:t>
       </w:r>
     </w:p>
     <w:p>
@@ -11082,7 +11346,23 @@
           <w:sz w:val="24"/>
           <w:szCs w:val="24"/>
         </w:rPr>
-        <w:t>）三种。</w:t>
+        <w:t>）三种</w:t>
+      </w:r>
+      <w:r>
+        <w:rPr>
+          <w:rFonts w:ascii="仿宋" w:eastAsia="仿宋" w:hAnsi="仿宋" w:hint="eastAsia"/>
+          <w:sz w:val="24"/>
+          <w:szCs w:val="24"/>
+        </w:rPr>
+        <w:t>， 默认值为primitive</w:t>
+      </w:r>
+      <w:r>
+        <w:rPr>
+          <w:rFonts w:ascii="仿宋" w:eastAsia="仿宋" w:hAnsi="仿宋" w:hint="eastAsia"/>
+          <w:sz w:val="24"/>
+          <w:szCs w:val="24"/>
+        </w:rPr>
+        <w:t>。</w:t>
       </w:r>
     </w:p>
     <w:p>
@@ -11101,7 +11381,23 @@
           <w:sz w:val="24"/>
           <w:szCs w:val="24"/>
         </w:rPr>
-        <w:t>repeated属性标识当前字段重复出现的次数。</w:t>
+        <w:t>repeated属性标识当前字段重复出现的次数</w:t>
+      </w:r>
+      <w:r>
+        <w:rPr>
+          <w:rFonts w:ascii="仿宋" w:eastAsia="仿宋" w:hAnsi="仿宋" w:hint="eastAsia"/>
+          <w:sz w:val="24"/>
+          <w:szCs w:val="24"/>
+        </w:rPr>
+        <w:t>， 默认值为1</w:t>
+      </w:r>
+      <w:r>
+        <w:rPr>
+          <w:rFonts w:ascii="仿宋" w:eastAsia="仿宋" w:hAnsi="仿宋" w:hint="eastAsia"/>
+          <w:sz w:val="24"/>
+          <w:szCs w:val="24"/>
+        </w:rPr>
+        <w:t>。</w:t>
       </w:r>
     </w:p>
     <w:p>
@@ -11165,55 +11461,7 @@
           <w:sz w:val="24"/>
           <w:szCs w:val="24"/>
         </w:rPr>
-        <w:t>、alignedlen、</w:t>
-      </w:r>
-      <w:r>
-        <w:rPr>
-          <w:rFonts w:ascii="仿宋" w:eastAsia="仿宋" w:hAnsi="仿宋"/>
-          <w:sz w:val="24"/>
-          <w:szCs w:val="24"/>
-        </w:rPr>
-        <w:t>endfill</w:t>
-      </w:r>
-      <w:r>
-        <w:rPr>
-          <w:rFonts w:ascii="仿宋" w:eastAsia="仿宋" w:hAnsi="仿宋" w:hint="eastAsia"/>
-          <w:sz w:val="24"/>
-          <w:szCs w:val="24"/>
-        </w:rPr>
-        <w:t>、</w:t>
-      </w:r>
-      <w:r>
-        <w:rPr>
-          <w:rFonts w:ascii="仿宋" w:eastAsia="仿宋" w:hAnsi="仿宋" w:hint="eastAsia"/>
-          <w:sz w:val="24"/>
-          <w:szCs w:val="24"/>
-        </w:rPr>
-        <w:t>v</w:t>
-      </w:r>
-      <w:r>
-        <w:rPr>
-          <w:rFonts w:ascii="仿宋" w:eastAsia="仿宋" w:hAnsi="仿宋"/>
-          <w:sz w:val="24"/>
-          <w:szCs w:val="24"/>
-        </w:rPr>
-        <w:t>alue</w:t>
-      </w:r>
-      <w:r>
-        <w:rPr>
-          <w:rFonts w:ascii="仿宋" w:eastAsia="仿宋" w:hAnsi="仿宋" w:hint="eastAsia"/>
-          <w:sz w:val="24"/>
-          <w:szCs w:val="24"/>
-        </w:rPr>
-        <w:t>、</w:t>
-      </w:r>
-      <w:r>
-        <w:rPr>
-          <w:rFonts w:ascii="仿宋" w:eastAsia="仿宋" w:hAnsi="仿宋" w:hint="eastAsia"/>
-          <w:sz w:val="24"/>
-          <w:szCs w:val="24"/>
-        </w:rPr>
-        <w:t>repeated等。</w:t>
+        <w:t>、alignedlen、repeated等。</w:t>
       </w:r>
     </w:p>
     <w:p>
@@ -11232,7 +11480,23 @@
           <w:sz w:val="24"/>
           <w:szCs w:val="24"/>
         </w:rPr>
-        <w:t>tail属性标识字符串的结尾标志。</w:t>
+        <w:t>tail属性标识字符串的结尾</w:t>
+      </w:r>
+      <w:r>
+        <w:rPr>
+          <w:rFonts w:ascii="仿宋" w:eastAsia="仿宋" w:hAnsi="仿宋" w:hint="eastAsia"/>
+          <w:sz w:val="24"/>
+          <w:szCs w:val="24"/>
+        </w:rPr>
+        <w:t>标识符,默认值为null</w:t>
+      </w:r>
+      <w:r>
+        <w:rPr>
+          <w:rFonts w:ascii="仿宋" w:eastAsia="仿宋" w:hAnsi="仿宋" w:hint="eastAsia"/>
+          <w:sz w:val="24"/>
+          <w:szCs w:val="24"/>
+        </w:rPr>
+        <w:t>。</w:t>
       </w:r>
     </w:p>
     <w:p>
@@ -11259,7 +11523,31 @@
           <w:sz w:val="24"/>
           <w:szCs w:val="24"/>
         </w:rPr>
-        <w:t>edlen属性标识字符串进行整字节对齐时的字节长度。</w:t>
+        <w:t>edlen属性标识字符串进行整字节对齐时的字节长度</w:t>
+      </w:r>
+      <w:r>
+        <w:rPr>
+          <w:rFonts w:ascii="仿宋" w:eastAsia="仿宋" w:hAnsi="仿宋" w:hint="eastAsia"/>
+          <w:sz w:val="24"/>
+          <w:szCs w:val="24"/>
+        </w:rPr>
+        <w:t>，默认值为</w:t>
+      </w:r>
+      <w:r>
+        <w:rPr>
+          <w:rFonts w:ascii="仿宋" w:eastAsia="仿宋" w:hAnsi="仿宋" w:hint="eastAsia"/>
+          <w:sz w:val="24"/>
+          <w:szCs w:val="24"/>
+        </w:rPr>
+        <w:t>1</w:t>
+      </w:r>
+      <w:r>
+        <w:rPr>
+          <w:rFonts w:ascii="仿宋" w:eastAsia="仿宋" w:hAnsi="仿宋" w:hint="eastAsia"/>
+          <w:sz w:val="24"/>
+          <w:szCs w:val="24"/>
+        </w:rPr>
+        <w:t>。</w:t>
       </w:r>
     </w:p>
     <w:p>
@@ -11278,15 +11566,15 @@
           <w:sz w:val="24"/>
           <w:szCs w:val="24"/>
         </w:rPr>
-        <w:t>endfill</w:t>
-      </w:r>
-      <w:r>
-        <w:rPr>
-          <w:rFonts w:ascii="仿宋" w:eastAsia="仿宋" w:hAnsi="仿宋" w:hint="eastAsia"/>
-          <w:sz w:val="24"/>
-          <w:szCs w:val="24"/>
-        </w:rPr>
-        <w:t>属性标识对字符串进行整字节对齐后，对产生的空字节进行赋值的填充符</w:t>
+        <w:t>repeated属性标识当前字段重复出现的次数</w:t>
+      </w:r>
+      <w:r>
+        <w:rPr>
+          <w:rFonts w:ascii="仿宋" w:eastAsia="仿宋" w:hAnsi="仿宋" w:hint="eastAsia"/>
+          <w:sz w:val="24"/>
+          <w:szCs w:val="24"/>
+        </w:rPr>
+        <w:t>，默认值为1</w:t>
       </w:r>
       <w:r>
         <w:rPr>
@@ -11307,16 +11595,6 @@
           <w:szCs w:val="24"/>
         </w:rPr>
       </w:pPr>
-      <w:bookmarkStart w:id="16" w:name="_GoBack"/>
-      <w:bookmarkEnd w:id="16"/>
-      <w:r>
-        <w:rPr>
-          <w:rFonts w:ascii="仿宋" w:eastAsia="仿宋" w:hAnsi="仿宋" w:hint="eastAsia"/>
-          <w:sz w:val="24"/>
-          <w:szCs w:val="24"/>
-        </w:rPr>
-        <w:t>repeated属性标识当前字段重复出现的次数。</w:t>
-      </w:r>
     </w:p>
     <w:p>
       <w:pPr>
@@ -11328,6 +11606,55 @@
           <w:szCs w:val="24"/>
         </w:rPr>
       </w:pPr>
+      <w:r>
+        <w:rPr>
+          <w:rFonts w:ascii="仿宋" w:eastAsia="仿宋" w:hAnsi="仿宋" w:hint="eastAsia"/>
+          <w:b/>
+          <w:sz w:val="24"/>
+          <w:szCs w:val="24"/>
+        </w:rPr>
+        <w:t>block字段属性</w:t>
+      </w:r>
+      <w:r>
+        <w:rPr>
+          <w:rFonts w:ascii="仿宋" w:eastAsia="仿宋" w:hAnsi="仿宋" w:hint="eastAsia"/>
+          <w:sz w:val="24"/>
+          <w:szCs w:val="24"/>
+        </w:rPr>
+        <w:t>包括：type、</w:t>
+      </w:r>
+      <w:r>
+        <w:rPr>
+          <w:rFonts w:ascii="仿宋" w:eastAsia="仿宋" w:hAnsi="仿宋" w:hint="eastAsia"/>
+          <w:sz w:val="24"/>
+          <w:szCs w:val="24"/>
+        </w:rPr>
+        <w:t>byte</w:t>
+      </w:r>
+      <w:r>
+        <w:rPr>
+          <w:rFonts w:ascii="仿宋" w:eastAsia="仿宋" w:hAnsi="仿宋"/>
+          <w:sz w:val="24"/>
+          <w:szCs w:val="24"/>
+        </w:rPr>
+        <w:t>size</w:t>
+      </w:r>
+      <w:r>
+        <w:rPr>
+          <w:rFonts w:ascii="仿宋" w:eastAsia="仿宋" w:hAnsi="仿宋" w:hint="eastAsia"/>
+          <w:sz w:val="24"/>
+          <w:szCs w:val="24"/>
+        </w:rPr>
+        <w:t>、</w:t>
+      </w:r>
+      <w:r>
+        <w:rPr>
+          <w:rFonts w:ascii="仿宋" w:eastAsia="仿宋" w:hAnsi="仿宋" w:hint="eastAsia"/>
+          <w:sz w:val="24"/>
+          <w:szCs w:val="24"/>
+        </w:rPr>
+        <w:t>repeated等。</w:t>
+      </w:r>
     </w:p>
     <w:p>
       <w:pPr>
@@ -11342,19 +11669,42 @@
       <w:r>
         <w:rPr>
           <w:rFonts w:ascii="仿宋" w:eastAsia="仿宋" w:hAnsi="仿宋" w:hint="eastAsia"/>
-          <w:b/>
-          <w:sz w:val="24"/>
-          <w:szCs w:val="24"/>
-        </w:rPr>
-        <w:t>block字段属性</w:t>
-      </w:r>
-      <w:r>
-        <w:rPr>
-          <w:rFonts w:ascii="仿宋" w:eastAsia="仿宋" w:hAnsi="仿宋" w:hint="eastAsia"/>
-          <w:sz w:val="24"/>
-          <w:szCs w:val="24"/>
-        </w:rPr>
-        <w:t>包括：type、repeated等。</w:t>
+          <w:sz w:val="24"/>
+          <w:szCs w:val="24"/>
+        </w:rPr>
+        <w:t>type属性标识block字段所对应的嵌套报文格式</w:t>
+      </w:r>
+      <w:r>
+        <w:rPr>
+          <w:rFonts w:ascii="仿宋" w:eastAsia="仿宋" w:hAnsi="仿宋" w:hint="eastAsia"/>
+          <w:sz w:val="24"/>
+          <w:szCs w:val="24"/>
+        </w:rPr>
+        <w:t>，</w:t>
+      </w:r>
+      <w:r>
+        <w:rPr>
+          <w:rFonts w:ascii="仿宋" w:eastAsia="仿宋" w:hAnsi="仿宋" w:hint="eastAsia"/>
+          <w:sz w:val="24"/>
+          <w:szCs w:val="24"/>
+        </w:rPr>
+        <w:t>默认值为null</w:t>
+      </w:r>
+      <w:r>
+        <w:rPr>
+          <w:rFonts w:ascii="仿宋" w:eastAsia="仿宋" w:hAnsi="仿宋" w:hint="eastAsia"/>
+          <w:sz w:val="24"/>
+          <w:szCs w:val="24"/>
+        </w:rPr>
+        <w:t>。</w:t>
+      </w:r>
+      <w:r>
+        <w:rPr>
+          <w:rFonts w:ascii="仿宋" w:eastAsia="仿宋" w:hAnsi="仿宋" w:hint="eastAsia"/>
+          <w:sz w:val="24"/>
+          <w:szCs w:val="24"/>
+        </w:rPr>
+        <w:t>可选的赋值方式为以下三种之一：</w:t>
       </w:r>
     </w:p>
     <w:p>
@@ -11362,26 +11712,18 @@
         <w:spacing w:line="360" w:lineRule="auto"/>
         <w:ind w:firstLine="420"/>
         <w:rPr>
-          <w:rFonts w:ascii="仿宋" w:eastAsia="仿宋" w:hAnsi="仿宋"/>
-          <w:sz w:val="24"/>
-          <w:szCs w:val="24"/>
-        </w:rPr>
-      </w:pPr>
-      <w:r>
-        <w:rPr>
-          <w:rFonts w:ascii="仿宋" w:eastAsia="仿宋" w:hAnsi="仿宋" w:hint="eastAsia"/>
-          <w:sz w:val="24"/>
-          <w:szCs w:val="24"/>
-        </w:rPr>
-        <w:t>type属性标识block字段所对应的嵌套报文格式</w:t>
-      </w:r>
-      <w:r>
-        <w:rPr>
-          <w:rFonts w:ascii="仿宋" w:eastAsia="仿宋" w:hAnsi="仿宋" w:hint="eastAsia"/>
-          <w:sz w:val="24"/>
-          <w:szCs w:val="24"/>
-        </w:rPr>
-        <w:t>。</w:t>
+          <w:rFonts w:ascii="仿宋" w:eastAsia="仿宋" w:hAnsi="仿宋" w:hint="eastAsia"/>
+          <w:sz w:val="24"/>
+          <w:szCs w:val="24"/>
+        </w:rPr>
+      </w:pPr>
+      <w:r>
+        <w:rPr>
+          <w:rFonts w:ascii="仿宋" w:eastAsia="仿宋" w:hAnsi="仿宋" w:hint="eastAsia"/>
+          <w:sz w:val="24"/>
+          <w:szCs w:val="24"/>
+        </w:rPr>
+        <w:t>1.已经配置的数据帧名称</w:t>
       </w:r>
     </w:p>
     <w:p>
@@ -11400,7 +11742,120 @@
           <w:sz w:val="24"/>
           <w:szCs w:val="24"/>
         </w:rPr>
+        <w:t>2.一组字段定义</w:t>
+      </w:r>
+    </w:p>
+    <w:p>
+      <w:pPr>
+        <w:spacing w:line="360" w:lineRule="auto"/>
+        <w:ind w:firstLine="420"/>
+        <w:rPr>
+          <w:rFonts w:ascii="仿宋" w:eastAsia="仿宋" w:hAnsi="仿宋"/>
+          <w:sz w:val="24"/>
+          <w:szCs w:val="24"/>
+        </w:rPr>
+      </w:pPr>
+      <w:r>
+        <w:rPr>
+          <w:rFonts w:ascii="仿宋" w:eastAsia="仿宋" w:hAnsi="仿宋" w:hint="eastAsia"/>
+          <w:sz w:val="24"/>
+          <w:szCs w:val="24"/>
+        </w:rPr>
+        <w:t>3.</w:t>
+      </w:r>
+      <w:r>
+        <w:rPr>
+          <w:rFonts w:ascii="仿宋" w:eastAsia="仿宋" w:hAnsi="仿宋"/>
+          <w:sz w:val="24"/>
+          <w:szCs w:val="24"/>
+        </w:rPr>
+        <w:t>oneof</w:t>
+      </w:r>
+      <w:r>
+        <w:rPr>
+          <w:rFonts w:ascii="仿宋" w:eastAsia="仿宋" w:hAnsi="仿宋" w:hint="eastAsia"/>
+          <w:sz w:val="24"/>
+          <w:szCs w:val="24"/>
+        </w:rPr>
+        <w:t>函数</w:t>
+      </w:r>
+    </w:p>
+    <w:p>
+      <w:pPr>
+        <w:spacing w:line="360" w:lineRule="auto"/>
+        <w:ind w:firstLine="420"/>
+        <w:rPr>
+          <w:rFonts w:ascii="仿宋" w:eastAsia="仿宋" w:hAnsi="仿宋" w:hint="eastAsia"/>
+          <w:sz w:val="24"/>
+          <w:szCs w:val="24"/>
+        </w:rPr>
+      </w:pPr>
+      <w:r>
+        <w:rPr>
+          <w:rFonts w:ascii="仿宋" w:eastAsia="仿宋" w:hAnsi="仿宋" w:hint="eastAsia"/>
+          <w:sz w:val="24"/>
+          <w:szCs w:val="24"/>
+        </w:rPr>
+        <w:t>byte</w:t>
+      </w:r>
+      <w:r>
+        <w:rPr>
+          <w:rFonts w:ascii="仿宋" w:eastAsia="仿宋" w:hAnsi="仿宋"/>
+          <w:sz w:val="24"/>
+          <w:szCs w:val="24"/>
+        </w:rPr>
+        <w:t>size</w:t>
+      </w:r>
+      <w:r>
+        <w:rPr>
+          <w:rFonts w:ascii="仿宋" w:eastAsia="仿宋" w:hAnsi="仿宋" w:hint="eastAsia"/>
+          <w:sz w:val="24"/>
+          <w:szCs w:val="24"/>
+        </w:rPr>
+        <w:t>属性标识当前字段的大小，默认值为</w:t>
+      </w:r>
+      <w:r>
+        <w:rPr>
+          <w:rFonts w:ascii="仿宋" w:eastAsia="仿宋" w:hAnsi="仿宋"/>
+          <w:sz w:val="24"/>
+          <w:szCs w:val="24"/>
+        </w:rPr>
+        <w:t>null</w:t>
+      </w:r>
+    </w:p>
+    <w:p>
+      <w:pPr>
+        <w:spacing w:line="360" w:lineRule="auto"/>
+        <w:ind w:firstLine="420"/>
+        <w:rPr>
+          <w:rFonts w:ascii="仿宋" w:eastAsia="仿宋" w:hAnsi="仿宋"/>
+          <w:sz w:val="24"/>
+          <w:szCs w:val="24"/>
+        </w:rPr>
+      </w:pPr>
+      <w:r>
+        <w:rPr>
+          <w:rFonts w:ascii="仿宋" w:eastAsia="仿宋" w:hAnsi="仿宋" w:hint="eastAsia"/>
+          <w:sz w:val="24"/>
+          <w:szCs w:val="24"/>
+        </w:rPr>
         <w:t>repeated属性标识当前字段重复出现的次数</w:t>
+      </w:r>
+      <w:r>
+        <w:rPr>
+          <w:rFonts w:ascii="仿宋" w:eastAsia="仿宋" w:hAnsi="仿宋" w:hint="eastAsia"/>
+          <w:sz w:val="24"/>
+          <w:szCs w:val="24"/>
+        </w:rPr>
+        <w:t>，</w:t>
+      </w:r>
+      <w:r>
+        <w:rPr>
+          <w:rFonts w:ascii="仿宋" w:eastAsia="仿宋" w:hAnsi="仿宋" w:hint="eastAsia"/>
+          <w:sz w:val="24"/>
+          <w:szCs w:val="24"/>
+        </w:rPr>
+        <w:t>默认值为1</w:t>
       </w:r>
       <w:r>
         <w:rPr>
@@ -11443,7 +11898,23 @@
           <w:sz w:val="24"/>
           <w:szCs w:val="24"/>
         </w:rPr>
-        <w:t>字段操作</w:t>
+        <w:t>字段</w:t>
+      </w:r>
+      <w:r>
+        <w:rPr>
+          <w:rFonts w:ascii="仿宋" w:eastAsia="仿宋" w:hAnsi="仿宋" w:hint="eastAsia"/>
+          <w:sz w:val="24"/>
+          <w:szCs w:val="24"/>
+        </w:rPr>
+        <w:t>函数</w:t>
+      </w:r>
+      <w:r>
+        <w:rPr>
+          <w:rFonts w:ascii="仿宋" w:eastAsia="仿宋" w:hAnsi="仿宋"/>
+          <w:sz w:val="24"/>
+          <w:szCs w:val="24"/>
+        </w:rPr>
+        <w:softHyphen/>
       </w:r>
     </w:p>
     <w:p>
@@ -11564,6 +12035,7 @@
           <w:sz w:val="24"/>
           <w:szCs w:val="24"/>
         </w:rPr>
+        <w:lastRenderedPageBreak/>
         <w:t>取字段长度</w:t>
       </w:r>
     </w:p>
@@ -11608,6 +12080,17 @@
         </w:rPr>
         <w:t>x min check</w:t>
       </w:r>
+      <w:r>
+        <w:rPr>
+          <w:rFonts w:ascii="仿宋" w:eastAsia="仿宋" w:hAnsi="仿宋"/>
+          <w:b/>
+          <w:sz w:val="24"/>
+          <w:szCs w:val="24"/>
+        </w:rPr>
+        <w:t xml:space="preserve"> checkrange</w:t>
+      </w:r>
+      <w:bookmarkStart w:id="16" w:name="_GoBack"/>
+      <w:bookmarkEnd w:id="16"/>
     </w:p>
     <w:p>
       <w:pPr>
@@ -11625,7 +12108,6 @@
           <w:sz w:val="24"/>
           <w:szCs w:val="24"/>
         </w:rPr>
-        <w:lastRenderedPageBreak/>
         <w:t>结果验证</w:t>
       </w:r>
     </w:p>
@@ -12464,6 +12946,7 @@
               <w:spacing w:line="360" w:lineRule="auto"/>
             </w:pPr>
             <w:r>
+              <w:lastRenderedPageBreak/>
               <w:t>crc4_itu</w:t>
             </w:r>
           </w:p>
@@ -12704,7 +13187,6 @@
               <w:spacing w:line="360" w:lineRule="auto"/>
             </w:pPr>
             <w:r>
-              <w:lastRenderedPageBreak/>
               <w:t>crc5_usb</w:t>
             </w:r>
           </w:p>
@@ -16446,7 +16928,6 @@
         <w:docPartGallery w:val="AutoText"/>
       </w:docPartObj>
     </w:sdtPr>
-    <w:sdtEndPr/>
     <w:sdtContent>
       <w:p>
         <w:pPr>
@@ -18310,7 +18791,7 @@
 </file>
 
 <file path=customXml/itemProps2.xml><?xml version="1.0" encoding="utf-8"?>
-<ds:datastoreItem xmlns:ds="http://schemas.openxmlformats.org/officeDocument/2006/customXml" ds:itemID="{E22CB066-38C5-4B32-B662-7159F5A1103C}">
+<ds:datastoreItem xmlns:ds="http://schemas.openxmlformats.org/officeDocument/2006/customXml" ds:itemID="{FC615753-F33A-4907-8265-13710C2E0B51}">
   <ds:schemaRefs>
     <ds:schemaRef ds:uri="http://schemas.openxmlformats.org/officeDocument/2006/bibliography"/>
   </ds:schemaRefs>

</xml_diff>